<commit_message>
management report 5 pdf
</commit_message>
<xml_diff>
--- a/Documentation/ManageReports/Management_Report_5.docx
+++ b/Documentation/ManageReports/Management_Report_5.docx
@@ -85,9 +85,8 @@
           <w:color w:val="4F81BD" w:themeColor="accent1"/>
           <w:sz w:val="32"/>
         </w:rPr>
-        <w:t>#4</w:t>
-      </w:r>
-      <w:proofErr w:type="gramStart"/>
+        <w:t>#</w:t>
+      </w:r>
       <w:r>
         <w:rPr>
           <w:rFonts w:ascii="Calibri" w:hAnsi="Calibri"/>
@@ -95,9 +94,10 @@
           <w:color w:val="4F81BD" w:themeColor="accent1"/>
           <w:sz w:val="32"/>
         </w:rPr>
-        <w:t>:Development</w:t>
-      </w:r>
-      <w:proofErr w:type="gramEnd"/>
+        <w:t xml:space="preserve"> </w:t>
+      </w:r>
+      <w:bookmarkStart w:id="0" w:name="_GoBack"/>
+      <w:bookmarkEnd w:id="0"/>
       <w:r>
         <w:rPr>
           <w:rFonts w:ascii="Calibri" w:hAnsi="Calibri"/>
@@ -105,7 +105,7 @@
           <w:color w:val="4F81BD" w:themeColor="accent1"/>
           <w:sz w:val="32"/>
         </w:rPr>
-        <w:t xml:space="preserve"> Tools and Communications Protocol</w:t>
+        <w:t>4:Development Tools and Communications Protocol</w:t>
       </w:r>
     </w:p>
     <w:p>
@@ -1368,20 +1368,16 @@
                 <w:noProof/>
                 <w:webHidden/>
               </w:rPr>
-            </w:r>
-            <w:r>
-              <w:rPr>
-                <w:noProof/>
-                <w:webHidden/>
-              </w:rPr>
               <w:fldChar w:fldCharType="separate"/>
             </w:r>
             <w:r>
               <w:rPr>
-                <w:noProof/>
-                <w:webHidden/>
-              </w:rPr>
-              <w:t>5</w:t>
+                <w:b/>
+                <w:bCs/>
+                <w:noProof/>
+                <w:webHidden/>
+              </w:rPr>
+              <w:t>Error! Bookmark not defined.</w:t>
             </w:r>
             <w:r>
               <w:rPr>
@@ -1771,7 +1767,7 @@
       <w:r>
         <w:br w:type="page"/>
       </w:r>
-      <w:bookmarkStart w:id="0" w:name="_Toc349916177"/>
+      <w:bookmarkStart w:id="1" w:name="_Toc349916177"/>
       <w:r>
         <w:lastRenderedPageBreak/>
         <w:t>Management</w:t>
@@ -1779,7 +1775,7 @@
       <w:r>
         <w:t xml:space="preserve"> Responsibilities</w:t>
       </w:r>
-      <w:bookmarkEnd w:id="0"/>
+      <w:bookmarkEnd w:id="1"/>
     </w:p>
     <w:p>
       <w:r>
@@ -1924,11 +1920,11 @@
       <w:pPr>
         <w:pStyle w:val="Heading1"/>
       </w:pPr>
-      <w:bookmarkStart w:id="1" w:name="_Toc349916178"/>
+      <w:bookmarkStart w:id="2" w:name="_Toc349916178"/>
       <w:r>
         <w:t>Contributions</w:t>
       </w:r>
-      <w:bookmarkEnd w:id="1"/>
+      <w:bookmarkEnd w:id="2"/>
     </w:p>
     <w:p>
       <w:pPr>
@@ -2125,22 +2121,22 @@
       <w:pPr>
         <w:pStyle w:val="Heading1"/>
       </w:pPr>
-      <w:bookmarkStart w:id="2" w:name="_Toc349916179"/>
+      <w:bookmarkStart w:id="3" w:name="_Toc349916179"/>
       <w:r>
         <w:lastRenderedPageBreak/>
         <w:t>Meeting Overview</w:t>
       </w:r>
-      <w:bookmarkEnd w:id="2"/>
+      <w:bookmarkEnd w:id="3"/>
     </w:p>
     <w:p>
       <w:pPr>
         <w:pStyle w:val="Heading2"/>
       </w:pPr>
-      <w:bookmarkStart w:id="3" w:name="_Toc349916180"/>
+      <w:bookmarkStart w:id="4" w:name="_Toc349916180"/>
       <w:r>
         <w:t>Attendees:</w:t>
       </w:r>
-      <w:bookmarkEnd w:id="3"/>
+      <w:bookmarkEnd w:id="4"/>
     </w:p>
     <w:p>
       <w:pPr>
@@ -2199,11 +2195,11 @@
       <w:pPr>
         <w:pStyle w:val="Heading2"/>
       </w:pPr>
-      <w:bookmarkStart w:id="4" w:name="_Toc349916181"/>
+      <w:bookmarkStart w:id="5" w:name="_Toc349916181"/>
       <w:r>
         <w:t>Meeting Location:</w:t>
       </w:r>
-      <w:bookmarkEnd w:id="4"/>
+      <w:bookmarkEnd w:id="5"/>
     </w:p>
     <w:p>
       <w:r>
@@ -2220,11 +2216,11 @@
       <w:pPr>
         <w:pStyle w:val="Heading2"/>
       </w:pPr>
-      <w:bookmarkStart w:id="5" w:name="_Toc349916182"/>
+      <w:bookmarkStart w:id="6" w:name="_Toc349916182"/>
       <w:r>
         <w:t>Meeting Time:</w:t>
       </w:r>
-      <w:bookmarkEnd w:id="5"/>
+      <w:bookmarkEnd w:id="6"/>
     </w:p>
     <w:p>
       <w:r>
@@ -2245,18 +2241,18 @@
       <w:pPr>
         <w:pStyle w:val="Heading2"/>
       </w:pPr>
-      <w:bookmarkStart w:id="6" w:name="_Toc349916183"/>
+      <w:bookmarkStart w:id="7" w:name="_Toc349916183"/>
       <w:r>
         <w:t>Agenda:</w:t>
       </w:r>
-      <w:bookmarkEnd w:id="6"/>
+      <w:bookmarkEnd w:id="7"/>
     </w:p>
     <w:p>
       <w:pPr>
         <w:pStyle w:val="Heading3"/>
         <w:ind w:firstLine="360"/>
       </w:pPr>
-      <w:bookmarkStart w:id="7" w:name="_Toc349916184"/>
+      <w:bookmarkStart w:id="8" w:name="_Toc349916184"/>
       <w:proofErr w:type="spellStart"/>
       <w:r>
         <w:t>Postlab</w:t>
@@ -2265,8 +2261,8 @@
       <w:r>
         <w:t xml:space="preserve"> 4:</w:t>
       </w:r>
-      <w:bookmarkStart w:id="8" w:name="_Toc349916186"/>
-      <w:bookmarkEnd w:id="7"/>
+      <w:bookmarkStart w:id="9" w:name="_Toc349916186"/>
+      <w:bookmarkEnd w:id="8"/>
     </w:p>
     <w:p>
       <w:pPr>
@@ -2376,7 +2372,7 @@
       <w:r>
         <w:t>List of Completed Tasks</w:t>
       </w:r>
-      <w:bookmarkEnd w:id="8"/>
+      <w:bookmarkEnd w:id="9"/>
     </w:p>
     <w:p>
       <w:pPr>
@@ -2445,29 +2441,29 @@
       <w:pPr>
         <w:pStyle w:val="Heading1"/>
       </w:pPr>
-      <w:bookmarkStart w:id="9" w:name="_Toc349916187"/>
+      <w:bookmarkStart w:id="10" w:name="_Toc349916187"/>
       <w:r>
         <w:lastRenderedPageBreak/>
         <w:t>Schedule for Upcoming Week</w:t>
       </w:r>
-      <w:bookmarkEnd w:id="9"/>
+      <w:bookmarkEnd w:id="10"/>
     </w:p>
     <w:p>
       <w:pPr>
         <w:pStyle w:val="Heading2"/>
       </w:pPr>
-      <w:bookmarkStart w:id="10" w:name="_Toc349916188"/>
+      <w:bookmarkStart w:id="11" w:name="_Toc349916188"/>
       <w:r>
         <w:t>Additional Meeting:</w:t>
       </w:r>
-      <w:bookmarkEnd w:id="10"/>
+      <w:bookmarkEnd w:id="11"/>
     </w:p>
     <w:p/>
     <w:p>
       <w:pPr>
         <w:pStyle w:val="Heading2"/>
       </w:pPr>
-      <w:bookmarkStart w:id="11" w:name="_Toc349916189"/>
+      <w:bookmarkStart w:id="12" w:name="_Toc349916189"/>
       <w:r>
         <w:t xml:space="preserve">Tasks to be </w:t>
       </w:r>
@@ -2479,7 +2475,7 @@
       <w:r>
         <w:t>:</w:t>
       </w:r>
-      <w:bookmarkEnd w:id="11"/>
+      <w:bookmarkEnd w:id="12"/>
     </w:p>
     <w:p>
       <w:r>
@@ -2497,8 +2493,6 @@
       <w:r>
         <w:t>Write description of the design parts</w:t>
       </w:r>
-      <w:bookmarkStart w:id="12" w:name="_GoBack"/>
-      <w:bookmarkEnd w:id="12"/>
     </w:p>
     <w:p>
       <w:r>
@@ -2582,9 +2576,9 @@
     <w:p/>
     <w:p/>
     <w:sectPr>
-      <w:footerReference w:type="even" r:id="rId6"/>
-      <w:footerReference w:type="default" r:id="rId7"/>
-      <w:headerReference w:type="first" r:id="rId8"/>
+      <w:footerReference w:type="even" r:id="rId8"/>
+      <w:footerReference w:type="default" r:id="rId9"/>
+      <w:headerReference w:type="first" r:id="rId10"/>
       <w:pgSz w:w="12240" w:h="15840"/>
       <w:pgMar w:top="1008" w:right="1800" w:bottom="1440" w:left="1800" w:header="720" w:footer="864" w:gutter="0"/>
       <w:lnNumType w:countBy="1" w:restart="continuous"/>
@@ -2592,6 +2586,25 @@
     </w:sectPr>
   </w:body>
 </w:document>
+</file>
+
+<file path=word/endnotes.xml><?xml version="1.0" encoding="utf-8"?>
+<w:endnotes xmlns:wpc="http://schemas.microsoft.com/office/word/2010/wordprocessingCanvas" xmlns:mc="http://schemas.openxmlformats.org/markup-compatibility/2006" xmlns:o="urn:schemas-microsoft-com:office:office" xmlns:r="http://schemas.openxmlformats.org/officeDocument/2006/relationships" xmlns:m="http://schemas.openxmlformats.org/officeDocument/2006/math" xmlns:v="urn:schemas-microsoft-com:vml" xmlns:wp14="http://schemas.microsoft.com/office/word/2010/wordprocessingDrawing" xmlns:wp="http://schemas.openxmlformats.org/drawingml/2006/wordprocessingDrawing" xmlns:w10="urn:schemas-microsoft-com:office:word" xmlns:w="http://schemas.openxmlformats.org/wordprocessingml/2006/main" xmlns:w14="http://schemas.microsoft.com/office/word/2010/wordml" xmlns:wpg="http://schemas.microsoft.com/office/word/2010/wordprocessingGroup" xmlns:wpi="http://schemas.microsoft.com/office/word/2010/wordprocessingInk" xmlns:wne="http://schemas.microsoft.com/office/word/2006/wordml" xmlns:wps="http://schemas.microsoft.com/office/word/2010/wordprocessingShape" mc:Ignorable="w14 wp14">
+  <w:endnote w:type="separator" w:id="-1">
+    <w:p>
+      <w:r>
+        <w:separator/>
+      </w:r>
+    </w:p>
+  </w:endnote>
+  <w:endnote w:type="continuationSeparator" w:id="0">
+    <w:p>
+      <w:r>
+        <w:continuationSeparator/>
+      </w:r>
+    </w:p>
+  </w:endnote>
+</w:endnotes>
 </file>
 
 <file path=word/footer1.xml><?xml version="1.0" encoding="utf-8"?>
@@ -2678,7 +2691,7 @@
         <w:rStyle w:val="PageNumber"/>
         <w:noProof/>
       </w:rPr>
-      <w:t>6</w:t>
+      <w:t>3</w:t>
     </w:r>
     <w:r>
       <w:rPr>
@@ -2694,6 +2707,25 @@
     </w:pPr>
   </w:p>
 </w:ftr>
+</file>
+
+<file path=word/footnotes.xml><?xml version="1.0" encoding="utf-8"?>
+<w:footnotes xmlns:wpc="http://schemas.microsoft.com/office/word/2010/wordprocessingCanvas" xmlns:mc="http://schemas.openxmlformats.org/markup-compatibility/2006" xmlns:o="urn:schemas-microsoft-com:office:office" xmlns:r="http://schemas.openxmlformats.org/officeDocument/2006/relationships" xmlns:m="http://schemas.openxmlformats.org/officeDocument/2006/math" xmlns:v="urn:schemas-microsoft-com:vml" xmlns:wp14="http://schemas.microsoft.com/office/word/2010/wordprocessingDrawing" xmlns:wp="http://schemas.openxmlformats.org/drawingml/2006/wordprocessingDrawing" xmlns:w10="urn:schemas-microsoft-com:office:word" xmlns:w="http://schemas.openxmlformats.org/wordprocessingml/2006/main" xmlns:w14="http://schemas.microsoft.com/office/word/2010/wordml" xmlns:wpg="http://schemas.microsoft.com/office/word/2010/wordprocessingGroup" xmlns:wpi="http://schemas.microsoft.com/office/word/2010/wordprocessingInk" xmlns:wne="http://schemas.microsoft.com/office/word/2006/wordml" xmlns:wps="http://schemas.microsoft.com/office/word/2010/wordprocessingShape" mc:Ignorable="w14 wp14">
+  <w:footnote w:type="separator" w:id="-1">
+    <w:p>
+      <w:r>
+        <w:separator/>
+      </w:r>
+    </w:p>
+  </w:footnote>
+  <w:footnote w:type="continuationSeparator" w:id="0">
+    <w:p>
+      <w:r>
+        <w:continuationSeparator/>
+      </w:r>
+    </w:p>
+  </w:footnote>
+</w:footnotes>
 </file>
 
 <file path=word/header1.xml><?xml version="1.0" encoding="utf-8"?>
@@ -4409,75 +4441,21 @@
   </w:abstractNum>
   <w:num w:numId="1">
     <w:abstractNumId w:val="4"/>
-    <w:lvlOverride w:ilvl="0"/>
-    <w:lvlOverride w:ilvl="1"/>
-    <w:lvlOverride w:ilvl="2"/>
-    <w:lvlOverride w:ilvl="3"/>
-    <w:lvlOverride w:ilvl="4"/>
-    <w:lvlOverride w:ilvl="5"/>
-    <w:lvlOverride w:ilvl="6"/>
-    <w:lvlOverride w:ilvl="7"/>
-    <w:lvlOverride w:ilvl="8"/>
   </w:num>
   <w:num w:numId="2">
     <w:abstractNumId w:val="7"/>
-    <w:lvlOverride w:ilvl="0"/>
-    <w:lvlOverride w:ilvl="1"/>
-    <w:lvlOverride w:ilvl="2"/>
-    <w:lvlOverride w:ilvl="3"/>
-    <w:lvlOverride w:ilvl="4"/>
-    <w:lvlOverride w:ilvl="5"/>
-    <w:lvlOverride w:ilvl="6"/>
-    <w:lvlOverride w:ilvl="7"/>
-    <w:lvlOverride w:ilvl="8"/>
   </w:num>
   <w:num w:numId="3">
     <w:abstractNumId w:val="10"/>
-    <w:lvlOverride w:ilvl="0"/>
-    <w:lvlOverride w:ilvl="1"/>
-    <w:lvlOverride w:ilvl="2"/>
-    <w:lvlOverride w:ilvl="3"/>
-    <w:lvlOverride w:ilvl="4"/>
-    <w:lvlOverride w:ilvl="5"/>
-    <w:lvlOverride w:ilvl="6"/>
-    <w:lvlOverride w:ilvl="7"/>
-    <w:lvlOverride w:ilvl="8"/>
   </w:num>
   <w:num w:numId="4">
     <w:abstractNumId w:val="1"/>
-    <w:lvlOverride w:ilvl="0"/>
-    <w:lvlOverride w:ilvl="1"/>
-    <w:lvlOverride w:ilvl="2"/>
-    <w:lvlOverride w:ilvl="3"/>
-    <w:lvlOverride w:ilvl="4"/>
-    <w:lvlOverride w:ilvl="5"/>
-    <w:lvlOverride w:ilvl="6"/>
-    <w:lvlOverride w:ilvl="7"/>
-    <w:lvlOverride w:ilvl="8"/>
   </w:num>
   <w:num w:numId="5">
     <w:abstractNumId w:val="6"/>
-    <w:lvlOverride w:ilvl="0"/>
-    <w:lvlOverride w:ilvl="1"/>
-    <w:lvlOverride w:ilvl="2"/>
-    <w:lvlOverride w:ilvl="3"/>
-    <w:lvlOverride w:ilvl="4"/>
-    <w:lvlOverride w:ilvl="5"/>
-    <w:lvlOverride w:ilvl="6"/>
-    <w:lvlOverride w:ilvl="7"/>
-    <w:lvlOverride w:ilvl="8"/>
   </w:num>
   <w:num w:numId="6">
     <w:abstractNumId w:val="14"/>
-    <w:lvlOverride w:ilvl="0"/>
-    <w:lvlOverride w:ilvl="1"/>
-    <w:lvlOverride w:ilvl="2"/>
-    <w:lvlOverride w:ilvl="3"/>
-    <w:lvlOverride w:ilvl="4"/>
-    <w:lvlOverride w:ilvl="5"/>
-    <w:lvlOverride w:ilvl="6"/>
-    <w:lvlOverride w:ilvl="7"/>
-    <w:lvlOverride w:ilvl="8"/>
   </w:num>
   <w:num w:numId="7">
     <w:abstractNumId w:val="4"/>
@@ -4767,6 +4745,7 @@
   <w:style w:type="character" w:default="1" w:styleId="DefaultParagraphFont">
     <w:name w:val="Default Paragraph Font"/>
     <w:uiPriority w:val="1"/>
+    <w:semiHidden/>
     <w:unhideWhenUsed/>
   </w:style>
   <w:style w:type="table" w:default="1" w:styleId="TableNormal">
@@ -5293,6 +5272,7 @@
   <w:style w:type="character" w:default="1" w:styleId="DefaultParagraphFont">
     <w:name w:val="Default Paragraph Font"/>
     <w:uiPriority w:val="1"/>
+    <w:semiHidden/>
     <w:unhideWhenUsed/>
   </w:style>
   <w:style w:type="table" w:default="1" w:styleId="TableNormal">

</xml_diff>

<commit_message>
Management report 6, end to end prototype project
</commit_message>
<xml_diff>
--- a/Documentation/ManageReports/Management_Report_5.docx
+++ b/Documentation/ManageReports/Management_Report_5.docx
@@ -96,8 +96,6 @@
         </w:rPr>
         <w:t xml:space="preserve"> </w:t>
       </w:r>
-      <w:bookmarkStart w:id="0" w:name="_GoBack"/>
-      <w:bookmarkEnd w:id="0"/>
       <w:r>
         <w:rPr>
           <w:rFonts w:ascii="Calibri" w:hAnsi="Calibri"/>
@@ -766,7 +764,7 @@
             </w:rPr>
             <w:fldChar w:fldCharType="separate"/>
           </w:r>
-          <w:hyperlink w:anchor="_Toc349916177" w:history="1">
+          <w:hyperlink w:anchor="_Toc351728468" w:history="1">
             <w:r>
               <w:rPr>
                 <w:rStyle w:val="Hyperlink"/>
@@ -793,7 +791,7 @@
                 <w:noProof/>
                 <w:webHidden/>
               </w:rPr>
-              <w:instrText xml:space="preserve"> PAGEREF _Toc349916177 \h </w:instrText>
+              <w:instrText xml:space="preserve"> PAGEREF _Toc351728468 \h </w:instrText>
             </w:r>
             <w:r>
               <w:rPr>
@@ -837,7 +835,7 @@
               <w:szCs w:val="22"/>
             </w:rPr>
           </w:pPr>
-          <w:hyperlink w:anchor="_Toc349916178" w:history="1">
+          <w:hyperlink w:anchor="_Toc351728469" w:history="1">
             <w:r>
               <w:rPr>
                 <w:rStyle w:val="Hyperlink"/>
@@ -864,7 +862,7 @@
                 <w:noProof/>
                 <w:webHidden/>
               </w:rPr>
-              <w:instrText xml:space="preserve"> PAGEREF _Toc349916178 \h </w:instrText>
+              <w:instrText xml:space="preserve"> PAGEREF _Toc351728469 \h </w:instrText>
             </w:r>
             <w:r>
               <w:rPr>
@@ -908,7 +906,7 @@
               <w:szCs w:val="22"/>
             </w:rPr>
           </w:pPr>
-          <w:hyperlink w:anchor="_Toc349916179" w:history="1">
+          <w:hyperlink w:anchor="_Toc351728470" w:history="1">
             <w:r>
               <w:rPr>
                 <w:rStyle w:val="Hyperlink"/>
@@ -935,7 +933,7 @@
                 <w:noProof/>
                 <w:webHidden/>
               </w:rPr>
-              <w:instrText xml:space="preserve"> PAGEREF _Toc349916179 \h </w:instrText>
+              <w:instrText xml:space="preserve"> PAGEREF _Toc351728470 \h </w:instrText>
             </w:r>
             <w:r>
               <w:rPr>
@@ -979,7 +977,7 @@
               <w:szCs w:val="22"/>
             </w:rPr>
           </w:pPr>
-          <w:hyperlink w:anchor="_Toc349916180" w:history="1">
+          <w:hyperlink w:anchor="_Toc351728471" w:history="1">
             <w:r>
               <w:rPr>
                 <w:rStyle w:val="Hyperlink"/>
@@ -1006,7 +1004,7 @@
                 <w:noProof/>
                 <w:webHidden/>
               </w:rPr>
-              <w:instrText xml:space="preserve"> PAGEREF _Toc349916180 \h </w:instrText>
+              <w:instrText xml:space="preserve"> PAGEREF _Toc351728471 \h </w:instrText>
             </w:r>
             <w:r>
               <w:rPr>
@@ -1050,7 +1048,7 @@
               <w:szCs w:val="22"/>
             </w:rPr>
           </w:pPr>
-          <w:hyperlink w:anchor="_Toc349916181" w:history="1">
+          <w:hyperlink w:anchor="_Toc351728472" w:history="1">
             <w:r>
               <w:rPr>
                 <w:rStyle w:val="Hyperlink"/>
@@ -1077,7 +1075,7 @@
                 <w:noProof/>
                 <w:webHidden/>
               </w:rPr>
-              <w:instrText xml:space="preserve"> PAGEREF _Toc349916181 \h </w:instrText>
+              <w:instrText xml:space="preserve"> PAGEREF _Toc351728472 \h </w:instrText>
             </w:r>
             <w:r>
               <w:rPr>
@@ -1121,7 +1119,7 @@
               <w:szCs w:val="22"/>
             </w:rPr>
           </w:pPr>
-          <w:hyperlink w:anchor="_Toc349916182" w:history="1">
+          <w:hyperlink w:anchor="_Toc351728473" w:history="1">
             <w:r>
               <w:rPr>
                 <w:rStyle w:val="Hyperlink"/>
@@ -1148,7 +1146,7 @@
                 <w:noProof/>
                 <w:webHidden/>
               </w:rPr>
-              <w:instrText xml:space="preserve"> PAGEREF _Toc349916182 \h </w:instrText>
+              <w:instrText xml:space="preserve"> PAGEREF _Toc351728473 \h </w:instrText>
             </w:r>
             <w:r>
               <w:rPr>
@@ -1192,7 +1190,7 @@
               <w:szCs w:val="22"/>
             </w:rPr>
           </w:pPr>
-          <w:hyperlink w:anchor="_Toc349916183" w:history="1">
+          <w:hyperlink w:anchor="_Toc351728474" w:history="1">
             <w:r>
               <w:rPr>
                 <w:rStyle w:val="Hyperlink"/>
@@ -1219,7 +1217,7 @@
                 <w:noProof/>
                 <w:webHidden/>
               </w:rPr>
-              <w:instrText xml:space="preserve"> PAGEREF _Toc349916183 \h </w:instrText>
+              <w:instrText xml:space="preserve"> PAGEREF _Toc351728474 \h </w:instrText>
             </w:r>
             <w:r>
               <w:rPr>
@@ -1263,13 +1261,13 @@
               <w:szCs w:val="22"/>
             </w:rPr>
           </w:pPr>
-          <w:hyperlink w:anchor="_Toc349916184" w:history="1">
+          <w:hyperlink w:anchor="_Toc351728475" w:history="1">
             <w:r>
               <w:rPr>
                 <w:rStyle w:val="Hyperlink"/>
                 <w:noProof/>
               </w:rPr>
-              <w:t>Postlab 3:</w:t>
+              <w:t>Postlab 4:</w:t>
             </w:r>
             <w:r>
               <w:rPr>
@@ -1290,7 +1288,7 @@
                 <w:noProof/>
                 <w:webHidden/>
               </w:rPr>
-              <w:instrText xml:space="preserve"> PAGEREF _Toc349916184 \h </w:instrText>
+              <w:instrText xml:space="preserve"> PAGEREF _Toc351728475 \h </w:instrText>
             </w:r>
             <w:r>
               <w:rPr>
@@ -1334,13 +1332,13 @@
               <w:szCs w:val="22"/>
             </w:rPr>
           </w:pPr>
-          <w:hyperlink w:anchor="_Toc349916185" w:history="1">
+          <w:hyperlink w:anchor="_Toc351728476" w:history="1">
             <w:r>
               <w:rPr>
                 <w:rStyle w:val="Hyperlink"/>
                 <w:noProof/>
               </w:rPr>
-              <w:t>Prelab 4:</w:t>
+              <w:t>Prelab 5:</w:t>
             </w:r>
             <w:r>
               <w:rPr>
@@ -1361,7 +1359,13 @@
                 <w:noProof/>
                 <w:webHidden/>
               </w:rPr>
-              <w:instrText xml:space="preserve"> PAGEREF _Toc349916185 \h </w:instrText>
+              <w:instrText xml:space="preserve"> PAGEREF _Toc351728476 \h </w:instrText>
+            </w:r>
+            <w:r>
+              <w:rPr>
+                <w:noProof/>
+                <w:webHidden/>
+              </w:rPr>
             </w:r>
             <w:r>
               <w:rPr>
@@ -1372,12 +1376,10 @@
             </w:r>
             <w:r>
               <w:rPr>
-                <w:b/>
-                <w:bCs/>
-                <w:noProof/>
-                <w:webHidden/>
-              </w:rPr>
-              <w:t>Error! Bookmark not defined.</w:t>
+                <w:noProof/>
+                <w:webHidden/>
+              </w:rPr>
+              <w:t>5</w:t>
             </w:r>
             <w:r>
               <w:rPr>
@@ -1401,7 +1403,7 @@
               <w:szCs w:val="22"/>
             </w:rPr>
           </w:pPr>
-          <w:hyperlink w:anchor="_Toc349916186" w:history="1">
+          <w:hyperlink w:anchor="_Toc351728477" w:history="1">
             <w:r>
               <w:rPr>
                 <w:rStyle w:val="Hyperlink"/>
@@ -1428,7 +1430,7 @@
                 <w:noProof/>
                 <w:webHidden/>
               </w:rPr>
-              <w:instrText xml:space="preserve"> PAGEREF _Toc349916186 \h </w:instrText>
+              <w:instrText xml:space="preserve"> PAGEREF _Toc351728477 \h </w:instrText>
             </w:r>
             <w:r>
               <w:rPr>
@@ -1472,7 +1474,7 @@
               <w:szCs w:val="22"/>
             </w:rPr>
           </w:pPr>
-          <w:hyperlink w:anchor="_Toc349916187" w:history="1">
+          <w:hyperlink w:anchor="_Toc351728478" w:history="1">
             <w:r>
               <w:rPr>
                 <w:rStyle w:val="Hyperlink"/>
@@ -1499,7 +1501,7 @@
                 <w:noProof/>
                 <w:webHidden/>
               </w:rPr>
-              <w:instrText xml:space="preserve"> PAGEREF _Toc349916187 \h </w:instrText>
+              <w:instrText xml:space="preserve"> PAGEREF _Toc351728478 \h </w:instrText>
             </w:r>
             <w:r>
               <w:rPr>
@@ -1543,7 +1545,7 @@
               <w:szCs w:val="22"/>
             </w:rPr>
           </w:pPr>
-          <w:hyperlink w:anchor="_Toc349916188" w:history="1">
+          <w:hyperlink w:anchor="_Toc351728479" w:history="1">
             <w:r>
               <w:rPr>
                 <w:rStyle w:val="Hyperlink"/>
@@ -1570,7 +1572,7 @@
                 <w:noProof/>
                 <w:webHidden/>
               </w:rPr>
-              <w:instrText xml:space="preserve"> PAGEREF _Toc349916188 \h </w:instrText>
+              <w:instrText xml:space="preserve"> PAGEREF _Toc351728479 \h </w:instrText>
             </w:r>
             <w:r>
               <w:rPr>
@@ -1614,7 +1616,7 @@
               <w:szCs w:val="22"/>
             </w:rPr>
           </w:pPr>
-          <w:hyperlink w:anchor="_Toc349916189" w:history="1">
+          <w:hyperlink w:anchor="_Toc351728480" w:history="1">
             <w:r>
               <w:rPr>
                 <w:rStyle w:val="Hyperlink"/>
@@ -1641,7 +1643,7 @@
                 <w:noProof/>
                 <w:webHidden/>
               </w:rPr>
-              <w:instrText xml:space="preserve"> PAGEREF _Toc349916189 \h </w:instrText>
+              <w:instrText xml:space="preserve"> PAGEREF _Toc351728480 \h </w:instrText>
             </w:r>
             <w:r>
               <w:rPr>
@@ -1685,7 +1687,7 @@
               <w:szCs w:val="22"/>
             </w:rPr>
           </w:pPr>
-          <w:hyperlink w:anchor="_Toc349916190" w:history="1">
+          <w:hyperlink w:anchor="_Toc351728481" w:history="1">
             <w:r>
               <w:rPr>
                 <w:rStyle w:val="Hyperlink"/>
@@ -1712,7 +1714,7 @@
                 <w:noProof/>
                 <w:webHidden/>
               </w:rPr>
-              <w:instrText xml:space="preserve"> PAGEREF _Toc349916190 \h </w:instrText>
+              <w:instrText xml:space="preserve"> PAGEREF _Toc351728481 \h </w:instrText>
             </w:r>
             <w:r>
               <w:rPr>
@@ -1767,7 +1769,7 @@
       <w:r>
         <w:br w:type="page"/>
       </w:r>
-      <w:bookmarkStart w:id="1" w:name="_Toc349916177"/>
+      <w:bookmarkStart w:id="0" w:name="_Toc351728468"/>
       <w:r>
         <w:lastRenderedPageBreak/>
         <w:t>Management</w:t>
@@ -1775,7 +1777,7 @@
       <w:r>
         <w:t xml:space="preserve"> Responsibilities</w:t>
       </w:r>
-      <w:bookmarkEnd w:id="1"/>
+      <w:bookmarkEnd w:id="0"/>
     </w:p>
     <w:p>
       <w:r>
@@ -1920,11 +1922,11 @@
       <w:pPr>
         <w:pStyle w:val="Heading1"/>
       </w:pPr>
-      <w:bookmarkStart w:id="2" w:name="_Toc349916178"/>
+      <w:bookmarkStart w:id="1" w:name="_Toc351728469"/>
       <w:r>
         <w:t>Contributions</w:t>
       </w:r>
-      <w:bookmarkEnd w:id="2"/>
+      <w:bookmarkEnd w:id="1"/>
     </w:p>
     <w:p>
       <w:pPr>
@@ -2121,22 +2123,22 @@
       <w:pPr>
         <w:pStyle w:val="Heading1"/>
       </w:pPr>
-      <w:bookmarkStart w:id="3" w:name="_Toc349916179"/>
+      <w:bookmarkStart w:id="2" w:name="_Toc351728470"/>
       <w:r>
         <w:lastRenderedPageBreak/>
         <w:t>Meeting Overview</w:t>
       </w:r>
+      <w:bookmarkEnd w:id="2"/>
+    </w:p>
+    <w:p>
+      <w:pPr>
+        <w:pStyle w:val="Heading2"/>
+      </w:pPr>
+      <w:bookmarkStart w:id="3" w:name="_Toc351728471"/>
+      <w:r>
+        <w:t>Attendees:</w:t>
+      </w:r>
       <w:bookmarkEnd w:id="3"/>
-    </w:p>
-    <w:p>
-      <w:pPr>
-        <w:pStyle w:val="Heading2"/>
-      </w:pPr>
-      <w:bookmarkStart w:id="4" w:name="_Toc349916180"/>
-      <w:r>
-        <w:t>Attendees:</w:t>
-      </w:r>
-      <w:bookmarkEnd w:id="4"/>
     </w:p>
     <w:p>
       <w:pPr>
@@ -2195,53 +2197,54 @@
       <w:pPr>
         <w:pStyle w:val="Heading2"/>
       </w:pPr>
-      <w:bookmarkStart w:id="5" w:name="_Toc349916181"/>
+      <w:bookmarkStart w:id="4" w:name="_Toc351728472"/>
       <w:r>
         <w:t>Meeting Location:</w:t>
       </w:r>
+      <w:bookmarkEnd w:id="4"/>
+    </w:p>
+    <w:p>
+      <w:r>
+        <w:rPr>
+          <w:rFonts w:asciiTheme="majorHAnsi" w:hAnsiTheme="majorHAnsi"/>
+        </w:rPr>
+        <w:tab/>
+      </w:r>
+      <w:r>
+        <w:t>Rice Hall: Third Floor</w:t>
+      </w:r>
+    </w:p>
+    <w:p>
+      <w:pPr>
+        <w:pStyle w:val="Heading2"/>
+      </w:pPr>
+      <w:bookmarkStart w:id="5" w:name="_Toc351728473"/>
+      <w:r>
+        <w:t>Meeting Time:</w:t>
+      </w:r>
       <w:bookmarkEnd w:id="5"/>
     </w:p>
     <w:p>
       <w:r>
-        <w:rPr>
-          <w:rFonts w:asciiTheme="majorHAnsi" w:hAnsiTheme="majorHAnsi"/>
-        </w:rPr>
         <w:tab/>
-      </w:r>
-      <w:r>
-        <w:t>Rice Hall: Third Floor</w:t>
-      </w:r>
+        <w:t>Sunday</w:t>
+      </w:r>
+      <w:bookmarkStart w:id="6" w:name="_GoBack"/>
+      <w:bookmarkEnd w:id="6"/>
+      <w:r>
+        <w:t xml:space="preserve">, 1:00 p.m. </w:t>
+      </w:r>
+      <w:proofErr w:type="gramStart"/>
+      <w:r>
+        <w:t>to 4:00 p.m.</w:t>
+      </w:r>
+      <w:proofErr w:type="gramEnd"/>
     </w:p>
     <w:p>
       <w:pPr>
         <w:pStyle w:val="Heading2"/>
       </w:pPr>
-      <w:bookmarkStart w:id="6" w:name="_Toc349916182"/>
-      <w:r>
-        <w:t>Meeting Time:</w:t>
-      </w:r>
-      <w:bookmarkEnd w:id="6"/>
-    </w:p>
-    <w:p>
-      <w:r>
-        <w:tab/>
-      </w:r>
-      <w:proofErr w:type="spellStart"/>
-      <w:proofErr w:type="gramStart"/>
-      <w:r>
-        <w:t>Sundat</w:t>
-      </w:r>
-      <w:proofErr w:type="spellEnd"/>
-      <w:r>
-        <w:t>, 1:00 p.m. to 4:00 p.m.</w:t>
-      </w:r>
-      <w:proofErr w:type="gramEnd"/>
-    </w:p>
-    <w:p>
-      <w:pPr>
-        <w:pStyle w:val="Heading2"/>
-      </w:pPr>
-      <w:bookmarkStart w:id="7" w:name="_Toc349916183"/>
+      <w:bookmarkStart w:id="7" w:name="_Toc351728474"/>
       <w:r>
         <w:t>Agenda:</w:t>
       </w:r>
@@ -2252,7 +2255,7 @@
         <w:pStyle w:val="Heading3"/>
         <w:ind w:firstLine="360"/>
       </w:pPr>
-      <w:bookmarkStart w:id="8" w:name="_Toc349916184"/>
+      <w:bookmarkStart w:id="8" w:name="_Toc351728475"/>
       <w:proofErr w:type="spellStart"/>
       <w:r>
         <w:t>Postlab</w:t>
@@ -2261,7 +2264,6 @@
       <w:r>
         <w:t xml:space="preserve"> 4:</w:t>
       </w:r>
-      <w:bookmarkStart w:id="9" w:name="_Toc349916186"/>
       <w:bookmarkEnd w:id="8"/>
     </w:p>
     <w:p>
@@ -2317,6 +2319,7 @@
         <w:pStyle w:val="Heading3"/>
         <w:ind w:firstLine="360"/>
       </w:pPr>
+      <w:bookmarkStart w:id="9" w:name="_Toc351728476"/>
       <w:proofErr w:type="spellStart"/>
       <w:r>
         <w:t>Prelab</w:t>
@@ -2328,6 +2331,7 @@
       <w:r>
         <w:t>:</w:t>
       </w:r>
+      <w:bookmarkEnd w:id="9"/>
     </w:p>
     <w:p>
       <w:pPr>
@@ -2369,10 +2373,11 @@
       <w:pPr>
         <w:pStyle w:val="Heading2"/>
       </w:pPr>
+      <w:bookmarkStart w:id="10" w:name="_Toc351728477"/>
       <w:r>
         <w:t>List of Completed Tasks</w:t>
       </w:r>
-      <w:bookmarkEnd w:id="9"/>
+      <w:bookmarkEnd w:id="10"/>
     </w:p>
     <w:p>
       <w:pPr>
@@ -2441,29 +2446,29 @@
       <w:pPr>
         <w:pStyle w:val="Heading1"/>
       </w:pPr>
-      <w:bookmarkStart w:id="10" w:name="_Toc349916187"/>
+      <w:bookmarkStart w:id="11" w:name="_Toc351728478"/>
       <w:r>
         <w:lastRenderedPageBreak/>
         <w:t>Schedule for Upcoming Week</w:t>
       </w:r>
-      <w:bookmarkEnd w:id="10"/>
+      <w:bookmarkEnd w:id="11"/>
     </w:p>
     <w:p>
       <w:pPr>
         <w:pStyle w:val="Heading2"/>
       </w:pPr>
-      <w:bookmarkStart w:id="11" w:name="_Toc349916188"/>
+      <w:bookmarkStart w:id="12" w:name="_Toc351728479"/>
       <w:r>
         <w:t>Additional Meeting:</w:t>
       </w:r>
-      <w:bookmarkEnd w:id="11"/>
+      <w:bookmarkEnd w:id="12"/>
     </w:p>
     <w:p/>
     <w:p>
       <w:pPr>
         <w:pStyle w:val="Heading2"/>
       </w:pPr>
-      <w:bookmarkStart w:id="12" w:name="_Toc349916189"/>
+      <w:bookmarkStart w:id="13" w:name="_Toc351728480"/>
       <w:r>
         <w:t xml:space="preserve">Tasks to be </w:t>
       </w:r>
@@ -2475,7 +2480,7 @@
       <w:r>
         <w:t>:</w:t>
       </w:r>
-      <w:bookmarkEnd w:id="12"/>
+      <w:bookmarkEnd w:id="13"/>
     </w:p>
     <w:p>
       <w:r>
@@ -2565,11 +2570,11 @@
       <w:pPr>
         <w:pStyle w:val="Heading1"/>
       </w:pPr>
-      <w:bookmarkStart w:id="13" w:name="_Toc349916190"/>
+      <w:bookmarkStart w:id="14" w:name="_Toc351728481"/>
       <w:r>
         <w:t>Unresolved Problems</w:t>
       </w:r>
-      <w:bookmarkEnd w:id="13"/>
+      <w:bookmarkEnd w:id="14"/>
     </w:p>
     <w:p/>
     <w:p/>
@@ -4818,7 +4823,6 @@
     <w:name w:val="Hyperlink"/>
     <w:basedOn w:val="DefaultParagraphFont"/>
     <w:uiPriority w:val="99"/>
-    <w:semiHidden/>
     <w:unhideWhenUsed/>
     <w:rsid w:val="004C6456"/>
     <w:rPr>
@@ -5345,7 +5349,6 @@
     <w:name w:val="Hyperlink"/>
     <w:basedOn w:val="DefaultParagraphFont"/>
     <w:uiPriority w:val="99"/>
-    <w:semiHidden/>
     <w:unhideWhenUsed/>
     <w:rsid w:val="004C6456"/>
     <w:rPr>

</xml_diff>